<commit_message>
Updated project with latest fixes and improvements
</commit_message>
<xml_diff>
--- a/UI Design/ui_documentation.docx
+++ b/UI Design/ui_documentation.docx
@@ -32,7 +32,18 @@
           <w:sz w:val="36"/>
           <w:szCs w:val="36"/>
         </w:rPr>
-        <w:t xml:space="preserve"> Technical UI Documentation</w:t>
+        <w:t xml:space="preserve"> Technical</w:t>
+      </w:r>
+      <w:bookmarkStart w:id="0" w:name="_GoBack"/>
+      <w:r>
+        <w:rPr>
+          <w:rFonts w:ascii="Times New Roman" w:eastAsia="Times New Roman" w:hAnsi="Times New Roman" w:cs="Times New Roman"/>
+          <w:b/>
+          <w:bCs/>
+          <w:sz w:val="36"/>
+          <w:szCs w:val="36"/>
+        </w:rPr>
+        <w:t xml:space="preserve"> UI Documentation</w:t>
       </w:r>
     </w:p>
     <w:p>
@@ -1027,68 +1038,6 @@
           <w:sz w:val="24"/>
           <w:szCs w:val="24"/>
         </w:rPr>
-        <w:drawing>
-          <wp:anchor distT="0" distB="0" distL="114300" distR="114300" simplePos="0" relativeHeight="251658240" behindDoc="0" locked="0" layoutInCell="1" allowOverlap="1" wp14:anchorId="18C98309" wp14:editId="05B4C0D2">
-            <wp:simplePos x="0" y="0"/>
-            <wp:positionH relativeFrom="margin">
-              <wp:align>right</wp:align>
-            </wp:positionH>
-            <wp:positionV relativeFrom="paragraph">
-              <wp:posOffset>1007154</wp:posOffset>
-            </wp:positionV>
-            <wp:extent cx="5943600" cy="6252166"/>
-            <wp:effectExtent l="0" t="0" r="0" b="0"/>
-            <wp:wrapNone/>
-            <wp:docPr id="1" name="Picture 1"/>
-            <wp:cNvGraphicFramePr>
-              <a:graphicFrameLocks xmlns:a="http://schemas.openxmlformats.org/drawingml/2006/main" noChangeAspect="1"/>
-            </wp:cNvGraphicFramePr>
-            <a:graphic xmlns:a="http://schemas.openxmlformats.org/drawingml/2006/main">
-              <a:graphicData uri="http://schemas.openxmlformats.org/drawingml/2006/picture">
-                <pic:pic xmlns:pic="http://schemas.openxmlformats.org/drawingml/2006/picture">
-                  <pic:nvPicPr>
-                    <pic:cNvPr id="1" name=""/>
-                    <pic:cNvPicPr/>
-                  </pic:nvPicPr>
-                  <pic:blipFill>
-                    <a:blip r:embed="rId5" cstate="print">
-                      <a:extLst>
-                        <a:ext uri="{28A0092B-C50C-407E-A947-70E740481C1C}">
-                          <a14:useLocalDpi xmlns:a14="http://schemas.microsoft.com/office/drawing/2010/main" val="0"/>
-                        </a:ext>
-                      </a:extLst>
-                    </a:blip>
-                    <a:stretch>
-                      <a:fillRect/>
-                    </a:stretch>
-                  </pic:blipFill>
-                  <pic:spPr>
-                    <a:xfrm>
-                      <a:off x="0" y="0"/>
-                      <a:ext cx="5943600" cy="6252166"/>
-                    </a:xfrm>
-                    <a:prstGeom prst="rect">
-                      <a:avLst/>
-                    </a:prstGeom>
-                  </pic:spPr>
-                </pic:pic>
-              </a:graphicData>
-            </a:graphic>
-            <wp14:sizeRelH relativeFrom="page">
-              <wp14:pctWidth>0</wp14:pctWidth>
-            </wp14:sizeRelH>
-            <wp14:sizeRelV relativeFrom="page">
-              <wp14:pctHeight>0</wp14:pctHeight>
-            </wp14:sizeRelV>
-          </wp:anchor>
-        </w:drawing>
-      </w:r>
-      <w:r>
-        <w:rPr>
-          <w:rFonts w:ascii="Times New Roman" w:eastAsia="Times New Roman" w:hAnsi="Times New Roman" w:cs="Times New Roman"/>
-          <w:sz w:val="24"/>
-          <w:szCs w:val="24"/>
-        </w:rPr>
         <w:br w:type="page"/>
       </w:r>
     </w:p>
@@ -1981,68 +1930,6 @@
           <w:sz w:val="24"/>
           <w:szCs w:val="24"/>
         </w:rPr>
-        <w:drawing>
-          <wp:anchor distT="0" distB="0" distL="114300" distR="114300" simplePos="0" relativeHeight="251659264" behindDoc="0" locked="0" layoutInCell="1" allowOverlap="1" wp14:anchorId="3E45C5A2" wp14:editId="15BBAB1A">
-            <wp:simplePos x="0" y="0"/>
-            <wp:positionH relativeFrom="margin">
-              <wp:align>right</wp:align>
-            </wp:positionH>
-            <wp:positionV relativeFrom="paragraph">
-              <wp:posOffset>696937</wp:posOffset>
-            </wp:positionV>
-            <wp:extent cx="5943600" cy="6223928"/>
-            <wp:effectExtent l="0" t="0" r="0" b="5715"/>
-            <wp:wrapNone/>
-            <wp:docPr id="3" name="Picture 3"/>
-            <wp:cNvGraphicFramePr>
-              <a:graphicFrameLocks xmlns:a="http://schemas.openxmlformats.org/drawingml/2006/main" noChangeAspect="1"/>
-            </wp:cNvGraphicFramePr>
-            <a:graphic xmlns:a="http://schemas.openxmlformats.org/drawingml/2006/main">
-              <a:graphicData uri="http://schemas.openxmlformats.org/drawingml/2006/picture">
-                <pic:pic xmlns:pic="http://schemas.openxmlformats.org/drawingml/2006/picture">
-                  <pic:nvPicPr>
-                    <pic:cNvPr id="1" name=""/>
-                    <pic:cNvPicPr/>
-                  </pic:nvPicPr>
-                  <pic:blipFill>
-                    <a:blip r:embed="rId6" cstate="print">
-                      <a:extLst>
-                        <a:ext uri="{28A0092B-C50C-407E-A947-70E740481C1C}">
-                          <a14:useLocalDpi xmlns:a14="http://schemas.microsoft.com/office/drawing/2010/main" val="0"/>
-                        </a:ext>
-                      </a:extLst>
-                    </a:blip>
-                    <a:stretch>
-                      <a:fillRect/>
-                    </a:stretch>
-                  </pic:blipFill>
-                  <pic:spPr>
-                    <a:xfrm>
-                      <a:off x="0" y="0"/>
-                      <a:ext cx="5943600" cy="6223928"/>
-                    </a:xfrm>
-                    <a:prstGeom prst="rect">
-                      <a:avLst/>
-                    </a:prstGeom>
-                  </pic:spPr>
-                </pic:pic>
-              </a:graphicData>
-            </a:graphic>
-            <wp14:sizeRelH relativeFrom="page">
-              <wp14:pctWidth>0</wp14:pctWidth>
-            </wp14:sizeRelH>
-            <wp14:sizeRelV relativeFrom="page">
-              <wp14:pctHeight>0</wp14:pctHeight>
-            </wp14:sizeRelV>
-          </wp:anchor>
-        </w:drawing>
-      </w:r>
-      <w:r>
-        <w:rPr>
-          <w:rFonts w:ascii="Times New Roman" w:eastAsia="Times New Roman" w:hAnsi="Times New Roman" w:cs="Times New Roman"/>
-          <w:sz w:val="24"/>
-          <w:szCs w:val="24"/>
-        </w:rPr>
         <w:br w:type="page"/>
       </w:r>
       <w:r>
@@ -2671,68 +2558,6 @@
           <w:szCs w:val="24"/>
         </w:rPr>
       </w:pPr>
-      <w:r>
-        <w:rPr>
-          <w:rFonts w:ascii="Times New Roman" w:eastAsia="Times New Roman" w:hAnsi="Times New Roman" w:cs="Times New Roman"/>
-          <w:sz w:val="24"/>
-          <w:szCs w:val="24"/>
-        </w:rPr>
-        <w:drawing>
-          <wp:anchor distT="0" distB="0" distL="114300" distR="114300" simplePos="0" relativeHeight="251660288" behindDoc="0" locked="0" layoutInCell="1" allowOverlap="1" wp14:anchorId="30968399" wp14:editId="19434ED7">
-            <wp:simplePos x="0" y="0"/>
-            <wp:positionH relativeFrom="margin">
-              <wp:posOffset>0</wp:posOffset>
-            </wp:positionH>
-            <wp:positionV relativeFrom="paragraph">
-              <wp:posOffset>49823</wp:posOffset>
-            </wp:positionV>
-            <wp:extent cx="5942330" cy="4191635"/>
-            <wp:effectExtent l="0" t="0" r="1270" b="0"/>
-            <wp:wrapNone/>
-            <wp:docPr id="4" name="Picture 4"/>
-            <wp:cNvGraphicFramePr>
-              <a:graphicFrameLocks xmlns:a="http://schemas.openxmlformats.org/drawingml/2006/main" noChangeAspect="1"/>
-            </wp:cNvGraphicFramePr>
-            <a:graphic xmlns:a="http://schemas.openxmlformats.org/drawingml/2006/main">
-              <a:graphicData uri="http://schemas.openxmlformats.org/drawingml/2006/picture">
-                <pic:pic xmlns:pic="http://schemas.openxmlformats.org/drawingml/2006/picture">
-                  <pic:nvPicPr>
-                    <pic:cNvPr id="1" name=""/>
-                    <pic:cNvPicPr/>
-                  </pic:nvPicPr>
-                  <pic:blipFill>
-                    <a:blip r:embed="rId7" cstate="print">
-                      <a:extLst>
-                        <a:ext uri="{28A0092B-C50C-407E-A947-70E740481C1C}">
-                          <a14:useLocalDpi xmlns:a14="http://schemas.microsoft.com/office/drawing/2010/main" val="0"/>
-                        </a:ext>
-                      </a:extLst>
-                    </a:blip>
-                    <a:stretch>
-                      <a:fillRect/>
-                    </a:stretch>
-                  </pic:blipFill>
-                  <pic:spPr>
-                    <a:xfrm>
-                      <a:off x="0" y="0"/>
-                      <a:ext cx="5942330" cy="4191635"/>
-                    </a:xfrm>
-                    <a:prstGeom prst="rect">
-                      <a:avLst/>
-                    </a:prstGeom>
-                  </pic:spPr>
-                </pic:pic>
-              </a:graphicData>
-            </a:graphic>
-            <wp14:sizeRelH relativeFrom="page">
-              <wp14:pctWidth>0</wp14:pctWidth>
-            </wp14:sizeRelH>
-            <wp14:sizeRelV relativeFrom="page">
-              <wp14:pctHeight>0</wp14:pctHeight>
-            </wp14:sizeRelV>
-          </wp:anchor>
-        </w:drawing>
-      </w:r>
     </w:p>
     <w:p>
       <w:pPr>
@@ -3371,68 +3196,6 @@
           <w:szCs w:val="24"/>
         </w:rPr>
       </w:pPr>
-      <w:r>
-        <w:rPr>
-          <w:rFonts w:ascii="Times New Roman" w:eastAsia="Times New Roman" w:hAnsi="Times New Roman" w:cs="Times New Roman"/>
-          <w:sz w:val="24"/>
-          <w:szCs w:val="24"/>
-        </w:rPr>
-        <w:drawing>
-          <wp:anchor distT="0" distB="0" distL="114300" distR="114300" simplePos="0" relativeHeight="251661312" behindDoc="0" locked="0" layoutInCell="1" allowOverlap="1" wp14:anchorId="3FFB7379" wp14:editId="2C89AD5E">
-            <wp:simplePos x="0" y="0"/>
-            <wp:positionH relativeFrom="column">
-              <wp:posOffset>-70338</wp:posOffset>
-            </wp:positionH>
-            <wp:positionV relativeFrom="paragraph">
-              <wp:posOffset>40933</wp:posOffset>
-            </wp:positionV>
-            <wp:extent cx="5233181" cy="4620895"/>
-            <wp:effectExtent l="0" t="0" r="5715" b="8255"/>
-            <wp:wrapNone/>
-            <wp:docPr id="5" name="Picture 5"/>
-            <wp:cNvGraphicFramePr>
-              <a:graphicFrameLocks xmlns:a="http://schemas.openxmlformats.org/drawingml/2006/main" noChangeAspect="1"/>
-            </wp:cNvGraphicFramePr>
-            <a:graphic xmlns:a="http://schemas.openxmlformats.org/drawingml/2006/main">
-              <a:graphicData uri="http://schemas.openxmlformats.org/drawingml/2006/picture">
-                <pic:pic xmlns:pic="http://schemas.openxmlformats.org/drawingml/2006/picture">
-                  <pic:nvPicPr>
-                    <pic:cNvPr id="1" name=""/>
-                    <pic:cNvPicPr/>
-                  </pic:nvPicPr>
-                  <pic:blipFill>
-                    <a:blip r:embed="rId8" cstate="print">
-                      <a:extLst>
-                        <a:ext uri="{28A0092B-C50C-407E-A947-70E740481C1C}">
-                          <a14:useLocalDpi xmlns:a14="http://schemas.microsoft.com/office/drawing/2010/main" val="0"/>
-                        </a:ext>
-                      </a:extLst>
-                    </a:blip>
-                    <a:stretch>
-                      <a:fillRect/>
-                    </a:stretch>
-                  </pic:blipFill>
-                  <pic:spPr>
-                    <a:xfrm>
-                      <a:off x="0" y="0"/>
-                      <a:ext cx="5238081" cy="4625222"/>
-                    </a:xfrm>
-                    <a:prstGeom prst="rect">
-                      <a:avLst/>
-                    </a:prstGeom>
-                  </pic:spPr>
-                </pic:pic>
-              </a:graphicData>
-            </a:graphic>
-            <wp14:sizeRelH relativeFrom="page">
-              <wp14:pctWidth>0</wp14:pctWidth>
-            </wp14:sizeRelH>
-            <wp14:sizeRelV relativeFrom="page">
-              <wp14:pctHeight>0</wp14:pctHeight>
-            </wp14:sizeRelV>
-          </wp:anchor>
-        </w:drawing>
-      </w:r>
       <w:r>
         <w:rPr>
           <w:rFonts w:ascii="Times New Roman" w:eastAsia="Times New Roman" w:hAnsi="Times New Roman" w:cs="Times New Roman"/>
@@ -4540,6 +4303,7 @@
         <w:t>: Future screens can be added (e.g., device scheduling dashboard)</w:t>
       </w:r>
     </w:p>
+    <w:bookmarkEnd w:id="0"/>
     <w:p>
       <w:pPr>
         <w:rPr>
@@ -4577,70 +4341,6 @@
           <w:szCs w:val="24"/>
         </w:rPr>
       </w:pPr>
-    </w:p>
-    <w:p>
-      <w:r>
-        <w:rPr>
-          <w:rFonts w:ascii="Times New Roman" w:eastAsia="Times New Roman" w:hAnsi="Times New Roman" w:cs="Times New Roman"/>
-          <w:sz w:val="24"/>
-          <w:szCs w:val="24"/>
-        </w:rPr>
-        <w:drawing>
-          <wp:anchor distT="0" distB="0" distL="114300" distR="114300" simplePos="0" relativeHeight="251662336" behindDoc="0" locked="0" layoutInCell="1" allowOverlap="1" wp14:anchorId="2F87BBEB" wp14:editId="0540EAA2">
-            <wp:simplePos x="0" y="0"/>
-            <wp:positionH relativeFrom="margin">
-              <wp:posOffset>-112541</wp:posOffset>
-            </wp:positionH>
-            <wp:positionV relativeFrom="paragraph">
-              <wp:posOffset>518258</wp:posOffset>
-            </wp:positionV>
-            <wp:extent cx="5943368" cy="3361103"/>
-            <wp:effectExtent l="0" t="0" r="635" b="0"/>
-            <wp:wrapNone/>
-            <wp:docPr id="6" name="Picture 6"/>
-            <wp:cNvGraphicFramePr>
-              <a:graphicFrameLocks xmlns:a="http://schemas.openxmlformats.org/drawingml/2006/main" noChangeAspect="1"/>
-            </wp:cNvGraphicFramePr>
-            <a:graphic xmlns:a="http://schemas.openxmlformats.org/drawingml/2006/main">
-              <a:graphicData uri="http://schemas.openxmlformats.org/drawingml/2006/picture">
-                <pic:pic xmlns:pic="http://schemas.openxmlformats.org/drawingml/2006/picture">
-                  <pic:nvPicPr>
-                    <pic:cNvPr id="1" name=""/>
-                    <pic:cNvPicPr/>
-                  </pic:nvPicPr>
-                  <pic:blipFill>
-                    <a:blip r:embed="rId9" cstate="print">
-                      <a:extLst>
-                        <a:ext uri="{28A0092B-C50C-407E-A947-70E740481C1C}">
-                          <a14:useLocalDpi xmlns:a14="http://schemas.microsoft.com/office/drawing/2010/main" val="0"/>
-                        </a:ext>
-                      </a:extLst>
-                    </a:blip>
-                    <a:stretch>
-                      <a:fillRect/>
-                    </a:stretch>
-                  </pic:blipFill>
-                  <pic:spPr>
-                    <a:xfrm>
-                      <a:off x="0" y="0"/>
-                      <a:ext cx="5943368" cy="3361103"/>
-                    </a:xfrm>
-                    <a:prstGeom prst="rect">
-                      <a:avLst/>
-                    </a:prstGeom>
-                  </pic:spPr>
-                </pic:pic>
-              </a:graphicData>
-            </a:graphic>
-            <wp14:sizeRelH relativeFrom="page">
-              <wp14:pctWidth>0</wp14:pctWidth>
-            </wp14:sizeRelH>
-            <wp14:sizeRelV relativeFrom="page">
-              <wp14:pctHeight>0</wp14:pctHeight>
-            </wp14:sizeRelV>
-          </wp:anchor>
-        </w:drawing>
-      </w:r>
     </w:p>
     <w:p/>
     <w:p/>
@@ -4662,6 +4362,7 @@
     <w:p/>
     <w:p/>
     <w:p/>
+    <w:p/>
     <w:p>
       <w:pPr>
         <w:spacing w:before="100" w:beforeAutospacing="1" w:after="100" w:afterAutospacing="1" w:line="240" w:lineRule="auto"/>
@@ -4687,6 +4388,9 @@
         </w:rPr>
       </w:pPr>
       <w:r>
+        <w:rPr>
+          <w:noProof/>
+        </w:rPr>
         <w:lastRenderedPageBreak/>
         <w:drawing>
           <wp:anchor distT="0" distB="0" distL="114300" distR="114300" simplePos="0" relativeHeight="251663360" behindDoc="0" locked="0" layoutInCell="1" allowOverlap="1">
@@ -4712,7 +4416,7 @@
                     <pic:cNvPicPr/>
                   </pic:nvPicPr>
                   <pic:blipFill>
-                    <a:blip r:embed="rId10" cstate="print">
+                    <a:blip r:embed="rId5" cstate="print">
                       <a:extLst>
                         <a:ext uri="{28A0092B-C50C-407E-A947-70E740481C1C}">
                           <a14:useLocalDpi xmlns:a14="http://schemas.microsoft.com/office/drawing/2010/main" val="0"/>
@@ -4761,8 +4465,6 @@
           <w:tab w:val="left" w:pos="2105"/>
         </w:tabs>
       </w:pPr>
-      <w:bookmarkStart w:id="0" w:name="_GoBack"/>
-      <w:bookmarkEnd w:id="0"/>
     </w:p>
     <w:sectPr>
       <w:pgSz w:w="12240" w:h="15840"/>

</xml_diff>